<commit_message>
Update Get Started document
</commit_message>
<xml_diff>
--- a/Get Started.docx
+++ b/Get Started.docx
@@ -72,7 +72,7 @@
             </w:rPr>
             <w:fldChar w:fldCharType="separate"/>
           </w:r>
-          <w:hyperlink w:anchor="_Toc527720922" w:history="1">
+          <w:hyperlink w:anchor="_Toc527913311" w:history="1">
             <w:r>
               <w:rPr>
                 <w:rStyle w:val="Hyperlink"/>
@@ -99,7 +99,7 @@
                 <w:noProof/>
                 <w:webHidden/>
               </w:rPr>
-              <w:instrText xml:space="preserve"> PAGEREF _Toc527720922 \h </w:instrText>
+              <w:instrText xml:space="preserve"> PAGEREF _Toc527913311 \h </w:instrText>
             </w:r>
             <w:r>
               <w:rPr>
@@ -141,7 +141,7 @@
               <w:lang w:eastAsia="zh-CN"/>
             </w:rPr>
           </w:pPr>
-          <w:hyperlink w:anchor="_Toc527720923" w:history="1">
+          <w:hyperlink w:anchor="_Toc527913312" w:history="1">
             <w:r>
               <w:rPr>
                 <w:rStyle w:val="Hyperlink"/>
@@ -168,7 +168,7 @@
                 <w:noProof/>
                 <w:webHidden/>
               </w:rPr>
-              <w:instrText xml:space="preserve"> PAGEREF _Toc527720923 \h </w:instrText>
+              <w:instrText xml:space="preserve"> PAGEREF _Toc527913312 \h </w:instrText>
             </w:r>
             <w:r>
               <w:rPr>
@@ -210,7 +210,7 @@
               <w:lang w:eastAsia="zh-CN"/>
             </w:rPr>
           </w:pPr>
-          <w:hyperlink w:anchor="_Toc527720924" w:history="1">
+          <w:hyperlink w:anchor="_Toc527913313" w:history="1">
             <w:r>
               <w:rPr>
                 <w:rStyle w:val="Hyperlink"/>
@@ -237,7 +237,7 @@
                 <w:noProof/>
                 <w:webHidden/>
               </w:rPr>
-              <w:instrText xml:space="preserve"> PAGEREF _Toc527720924 \h </w:instrText>
+              <w:instrText xml:space="preserve"> PAGEREF _Toc527913313 \h </w:instrText>
             </w:r>
             <w:r>
               <w:rPr>
@@ -267,6 +267,8 @@
               <w:fldChar w:fldCharType="end"/>
             </w:r>
           </w:hyperlink>
+          <w:bookmarkStart w:id="0" w:name="_GoBack"/>
+          <w:bookmarkEnd w:id="0"/>
         </w:p>
         <w:p>
           <w:pPr>
@@ -279,7 +281,7 @@
               <w:lang w:eastAsia="zh-CN"/>
             </w:rPr>
           </w:pPr>
-          <w:hyperlink w:anchor="_Toc527720925" w:history="1">
+          <w:hyperlink w:anchor="_Toc527913314" w:history="1">
             <w:r>
               <w:rPr>
                 <w:rStyle w:val="Hyperlink"/>
@@ -306,7 +308,7 @@
                 <w:noProof/>
                 <w:webHidden/>
               </w:rPr>
-              <w:instrText xml:space="preserve"> PAGEREF _Toc527720925 \h </w:instrText>
+              <w:instrText xml:space="preserve"> PAGEREF _Toc527913314 \h </w:instrText>
             </w:r>
             <w:r>
               <w:rPr>
@@ -326,7 +328,7 @@
                 <w:noProof/>
                 <w:webHidden/>
               </w:rPr>
-              <w:t>6</w:t>
+              <w:t>7</w:t>
             </w:r>
             <w:r>
               <w:rPr>
@@ -348,7 +350,7 @@
               <w:lang w:eastAsia="zh-CN"/>
             </w:rPr>
           </w:pPr>
-          <w:hyperlink w:anchor="_Toc527720926" w:history="1">
+          <w:hyperlink w:anchor="_Toc527913315" w:history="1">
             <w:r>
               <w:rPr>
                 <w:rStyle w:val="Hyperlink"/>
@@ -375,7 +377,7 @@
                 <w:noProof/>
                 <w:webHidden/>
               </w:rPr>
-              <w:instrText xml:space="preserve"> PAGEREF _Toc527720926 \h </w:instrText>
+              <w:instrText xml:space="preserve"> PAGEREF _Toc527913315 \h </w:instrText>
             </w:r>
             <w:r>
               <w:rPr>
@@ -452,11 +454,11 @@
       <w:pPr>
         <w:pStyle w:val="Heading2"/>
       </w:pPr>
-      <w:bookmarkStart w:id="0" w:name="_Toc527720922"/>
+      <w:bookmarkStart w:id="1" w:name="_Toc527913311"/>
       <w:r>
         <w:t>Open Software Tool in Visual Studio</w:t>
       </w:r>
-      <w:bookmarkEnd w:id="0"/>
+      <w:bookmarkEnd w:id="1"/>
     </w:p>
     <w:p>
       <w:pPr>
@@ -1317,11 +1319,11 @@
       <w:pPr>
         <w:pStyle w:val="Heading2"/>
       </w:pPr>
-      <w:bookmarkStart w:id="1" w:name="_Toc527720923"/>
+      <w:bookmarkStart w:id="2" w:name="_Toc527913312"/>
       <w:r>
         <w:t>Example Data</w:t>
       </w:r>
-      <w:bookmarkEnd w:id="1"/>
+      <w:bookmarkEnd w:id="2"/>
     </w:p>
     <w:p>
       <w:pPr>
@@ -1489,8 +1491,6 @@
       <w:pPr>
         <w:pStyle w:val="Body"/>
       </w:pPr>
-      <w:bookmarkStart w:id="2" w:name="_GoBack"/>
-      <w:bookmarkEnd w:id="2"/>
       <w:r>
         <w:rPr>
           <w:noProof/>
@@ -1543,7 +1543,7 @@
       <w:pPr>
         <w:pStyle w:val="Heading2"/>
       </w:pPr>
-      <w:bookmarkStart w:id="3" w:name="_Toc527720924"/>
+      <w:bookmarkStart w:id="3" w:name="_Toc527913313"/>
       <w:r>
         <w:t>Perform Turnover Accuracy Test (Events Compare)</w:t>
       </w:r>
@@ -1584,16 +1584,16 @@
         <mc:AlternateContent>
           <mc:Choice Requires="wps">
             <w:drawing>
-              <wp:anchor distT="0" distB="0" distL="114300" distR="114300" simplePos="0" relativeHeight="251661312" behindDoc="0" locked="0" layoutInCell="1" allowOverlap="1" wp14:anchorId="7192101A" wp14:editId="397EBFB6">
+              <wp:anchor distT="0" distB="0" distL="114300" distR="114300" simplePos="0" relativeHeight="251661312" behindDoc="0" locked="0" layoutInCell="1" allowOverlap="1" wp14:anchorId="7192101A" wp14:editId="709970C2">
                 <wp:simplePos x="0" y="0"/>
                 <wp:positionH relativeFrom="margin">
-                  <wp:posOffset>933450</wp:posOffset>
+                  <wp:posOffset>1059180</wp:posOffset>
                 </wp:positionH>
                 <wp:positionV relativeFrom="paragraph">
-                  <wp:posOffset>211455</wp:posOffset>
+                  <wp:posOffset>207645</wp:posOffset>
                 </wp:positionV>
-                <wp:extent cx="3390900" cy="152400"/>
-                <wp:effectExtent l="19050" t="19050" r="19050" b="19050"/>
+                <wp:extent cx="4114800" cy="220980"/>
+                <wp:effectExtent l="19050" t="19050" r="19050" b="26670"/>
                 <wp:wrapNone/>
                 <wp:docPr id="13" name="Rounded Rectangle 13"/>
                 <wp:cNvGraphicFramePr/>
@@ -1604,7 +1604,7 @@
                       <wps:spPr>
                         <a:xfrm>
                           <a:off x="0" y="0"/>
-                          <a:ext cx="3390900" cy="152400"/>
+                          <a:ext cx="4114800" cy="220980"/>
                         </a:xfrm>
                         <a:prstGeom prst="roundRect">
                           <a:avLst/>
@@ -1652,7 +1652,7 @@
           </mc:Choice>
           <mc:Fallback>
             <w:pict>
-              <v:roundrect w14:anchorId="07D04618" id="Rounded Rectangle 13" o:spid="_x0000_s1026" style="position:absolute;margin-left:73.5pt;margin-top:16.65pt;width:267pt;height:12pt;z-index:251661312;visibility:visible;mso-wrap-style:square;mso-width-percent:0;mso-height-percent:0;mso-wrap-distance-left:9pt;mso-wrap-distance-top:0;mso-wrap-distance-right:9pt;mso-wrap-distance-bottom:0;mso-position-horizontal:absolute;mso-position-horizontal-relative:margin;mso-position-vertical:absolute;mso-position-vertical-relative:text;mso-width-percent:0;mso-height-percent:0;mso-width-relative:margin;mso-height-relative:margin;v-text-anchor:middle" arcsize="10923f" o:gfxdata="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" filled="f" strokecolor="red" strokeweight="2.25pt">
+              <v:roundrect w14:anchorId="5B40A2EC" id="Rounded Rectangle 13" o:spid="_x0000_s1026" style="position:absolute;margin-left:83.4pt;margin-top:16.35pt;width:324pt;height:17.4pt;z-index:251661312;visibility:visible;mso-wrap-style:square;mso-width-percent:0;mso-height-percent:0;mso-wrap-distance-left:9pt;mso-wrap-distance-top:0;mso-wrap-distance-right:9pt;mso-wrap-distance-bottom:0;mso-position-horizontal:absolute;mso-position-horizontal-relative:margin;mso-position-vertical:absolute;mso-position-vertical-relative:text;mso-width-percent:0;mso-height-percent:0;mso-width-relative:margin;mso-height-relative:margin;v-text-anchor:middle" arcsize="10923f" o:gfxdata="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" filled="f" strokecolor="red" strokeweight="2.25pt">
                 <v:stroke joinstyle="miter"/>
                 <w10:wrap anchorx="margin"/>
               </v:roundrect>
@@ -1665,8 +1665,8 @@
           <w:noProof/>
         </w:rPr>
         <w:drawing>
-          <wp:inline distT="0" distB="0" distL="0" distR="0" wp14:anchorId="7D16443F" wp14:editId="3EDCCB52">
-            <wp:extent cx="5943600" cy="1487170"/>
+          <wp:inline distT="0" distB="0" distL="0" distR="0" wp14:anchorId="601B4DFF" wp14:editId="564D4CE6">
+            <wp:extent cx="5943600" cy="1718945"/>
             <wp:effectExtent l="0" t="0" r="0" b="0"/>
             <wp:docPr id="1" name="Picture 1"/>
             <wp:cNvGraphicFramePr>
@@ -1688,7 +1688,7 @@
                   <pic:spPr>
                     <a:xfrm>
                       <a:off x="0" y="0"/>
-                      <a:ext cx="5943600" cy="1487170"/>
+                      <a:ext cx="5943600" cy="1718945"/>
                     </a:xfrm>
                     <a:prstGeom prst="rect">
                       <a:avLst/>
@@ -1710,6 +1710,7 @@
         </w:numPr>
       </w:pPr>
       <w:r>
+        <w:lastRenderedPageBreak/>
         <w:t>Load sensor data file</w:t>
       </w:r>
     </w:p>
@@ -1719,7 +1720,6 @@
         <w:ind w:left="1080" w:firstLine="0"/>
       </w:pPr>
       <w:r>
-        <w:lastRenderedPageBreak/>
         <w:t>Load sensor data in the main screen.</w:t>
       </w:r>
     </w:p>
@@ -1735,16 +1735,16 @@
         <mc:AlternateContent>
           <mc:Choice Requires="wps">
             <w:drawing>
-              <wp:anchor distT="0" distB="0" distL="114300" distR="114300" simplePos="0" relativeHeight="251663360" behindDoc="0" locked="0" layoutInCell="1" allowOverlap="1" wp14:anchorId="2196D133" wp14:editId="4B755DD2">
+              <wp:anchor distT="0" distB="0" distL="114300" distR="114300" simplePos="0" relativeHeight="251663360" behindDoc="0" locked="0" layoutInCell="1" allowOverlap="1" wp14:anchorId="2196D133" wp14:editId="02997170">
                 <wp:simplePos x="0" y="0"/>
                 <wp:positionH relativeFrom="margin">
-                  <wp:posOffset>952500</wp:posOffset>
+                  <wp:posOffset>1082040</wp:posOffset>
                 </wp:positionH>
                 <wp:positionV relativeFrom="paragraph">
-                  <wp:posOffset>714375</wp:posOffset>
+                  <wp:posOffset>952500</wp:posOffset>
                 </wp:positionV>
-                <wp:extent cx="3390900" cy="152400"/>
-                <wp:effectExtent l="19050" t="19050" r="19050" b="19050"/>
+                <wp:extent cx="4145280" cy="205740"/>
+                <wp:effectExtent l="19050" t="19050" r="26670" b="22860"/>
                 <wp:wrapNone/>
                 <wp:docPr id="14" name="Rounded Rectangle 14"/>
                 <wp:cNvGraphicFramePr/>
@@ -1755,7 +1755,7 @@
                       <wps:spPr>
                         <a:xfrm>
                           <a:off x="0" y="0"/>
-                          <a:ext cx="3390900" cy="152400"/>
+                          <a:ext cx="4145280" cy="205740"/>
                         </a:xfrm>
                         <a:prstGeom prst="roundRect">
                           <a:avLst/>
@@ -1803,7 +1803,7 @@
           </mc:Choice>
           <mc:Fallback>
             <w:pict>
-              <v:roundrect w14:anchorId="1FF0F857" id="Rounded Rectangle 14" o:spid="_x0000_s1026" style="position:absolute;margin-left:75pt;margin-top:56.25pt;width:267pt;height:12pt;z-index:251663360;visibility:visible;mso-wrap-style:square;mso-width-percent:0;mso-height-percent:0;mso-wrap-distance-left:9pt;mso-wrap-distance-top:0;mso-wrap-distance-right:9pt;mso-wrap-distance-bottom:0;mso-position-horizontal:absolute;mso-position-horizontal-relative:margin;mso-position-vertical:absolute;mso-position-vertical-relative:text;mso-width-percent:0;mso-height-percent:0;mso-width-relative:margin;mso-height-relative:margin;v-text-anchor:middle" arcsize="10923f" o:gfxdata="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" filled="f" strokecolor="red" strokeweight="2.25pt">
+              <v:roundrect w14:anchorId="0424D2A0" id="Rounded Rectangle 14" o:spid="_x0000_s1026" style="position:absolute;margin-left:85.2pt;margin-top:75pt;width:326.4pt;height:16.2pt;z-index:251663360;visibility:visible;mso-wrap-style:square;mso-width-percent:0;mso-height-percent:0;mso-wrap-distance-left:9pt;mso-wrap-distance-top:0;mso-wrap-distance-right:9pt;mso-wrap-distance-bottom:0;mso-position-horizontal:absolute;mso-position-horizontal-relative:margin;mso-position-vertical:absolute;mso-position-vertical-relative:text;mso-width-percent:0;mso-height-percent:0;mso-width-relative:margin;mso-height-relative:margin;v-text-anchor:middle" arcsize="10923f" o:gfxdata="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" filled="f" strokecolor="red" strokeweight="2.25pt">
                 <v:stroke joinstyle="miter"/>
                 <w10:wrap anchorx="margin"/>
               </v:roundrect>
@@ -1816,10 +1816,10 @@
           <w:noProof/>
         </w:rPr>
         <w:drawing>
-          <wp:inline distT="0" distB="0" distL="0" distR="0" wp14:anchorId="6919C6D6" wp14:editId="76A8C9B4">
-            <wp:extent cx="5943600" cy="1494790"/>
-            <wp:effectExtent l="0" t="0" r="0" b="0"/>
-            <wp:docPr id="9" name="Picture 9"/>
+          <wp:inline distT="0" distB="0" distL="0" distR="0" wp14:anchorId="1041561F" wp14:editId="52B1E719">
+            <wp:extent cx="5943600" cy="1727835"/>
+            <wp:effectExtent l="0" t="0" r="0" b="5715"/>
+            <wp:docPr id="2" name="Picture 2"/>
             <wp:cNvGraphicFramePr>
               <a:graphicFrameLocks xmlns:a="http://schemas.openxmlformats.org/drawingml/2006/main" noChangeAspect="1"/>
             </wp:cNvGraphicFramePr>
@@ -1839,7 +1839,7 @@
                   <pic:spPr>
                     <a:xfrm>
                       <a:off x="0" y="0"/>
-                      <a:ext cx="5943600" cy="1494790"/>
+                      <a:ext cx="5943600" cy="1727835"/>
                     </a:xfrm>
                     <a:prstGeom prst="rect">
                       <a:avLst/>
@@ -2506,8 +2506,9 @@
       <w:pPr>
         <w:pStyle w:val="Heading2"/>
       </w:pPr>
-      <w:bookmarkStart w:id="4" w:name="_Toc527720925"/>
-      <w:r>
+      <w:bookmarkStart w:id="4" w:name="_Toc527913314"/>
+      <w:r>
+        <w:lastRenderedPageBreak/>
         <w:t>Perform Occupancy Accuracy Test (Occupancy Compare)</w:t>
       </w:r>
       <w:bookmarkEnd w:id="4"/>
@@ -2530,7 +2531,6 @@
         <w:ind w:left="1080" w:firstLine="0"/>
       </w:pPr>
       <w:r>
-        <w:lastRenderedPageBreak/>
         <w:t>Load video data for occupancy compare in the main screen.</w:t>
       </w:r>
     </w:p>
@@ -2542,16 +2542,16 @@
         <mc:AlternateContent>
           <mc:Choice Requires="wps">
             <w:drawing>
-              <wp:anchor distT="0" distB="0" distL="114300" distR="114300" simplePos="0" relativeHeight="251676672" behindDoc="0" locked="0" layoutInCell="1" allowOverlap="1" wp14:anchorId="698B1596" wp14:editId="17C81780">
+              <wp:anchor distT="0" distB="0" distL="114300" distR="114300" simplePos="0" relativeHeight="251676672" behindDoc="0" locked="0" layoutInCell="1" allowOverlap="1" wp14:anchorId="698B1596" wp14:editId="7FCD5D3E">
                 <wp:simplePos x="0" y="0"/>
                 <wp:positionH relativeFrom="margin">
-                  <wp:posOffset>933450</wp:posOffset>
+                  <wp:posOffset>1089660</wp:posOffset>
                 </wp:positionH>
                 <wp:positionV relativeFrom="paragraph">
-                  <wp:posOffset>211455</wp:posOffset>
+                  <wp:posOffset>16510</wp:posOffset>
                 </wp:positionV>
-                <wp:extent cx="3390900" cy="152400"/>
-                <wp:effectExtent l="19050" t="19050" r="19050" b="19050"/>
+                <wp:extent cx="4107180" cy="175260"/>
+                <wp:effectExtent l="19050" t="19050" r="26670" b="15240"/>
                 <wp:wrapNone/>
                 <wp:docPr id="23" name="Rounded Rectangle 23"/>
                 <wp:cNvGraphicFramePr/>
@@ -2562,7 +2562,7 @@
                       <wps:spPr>
                         <a:xfrm>
                           <a:off x="0" y="0"/>
-                          <a:ext cx="3390900" cy="152400"/>
+                          <a:ext cx="4107180" cy="175260"/>
                         </a:xfrm>
                         <a:prstGeom prst="roundRect">
                           <a:avLst/>
@@ -2610,7 +2610,7 @@
           </mc:Choice>
           <mc:Fallback>
             <w:pict>
-              <v:roundrect w14:anchorId="11AEB450" id="Rounded Rectangle 23" o:spid="_x0000_s1026" style="position:absolute;margin-left:73.5pt;margin-top:16.65pt;width:267pt;height:12pt;z-index:251676672;visibility:visible;mso-wrap-style:square;mso-width-percent:0;mso-height-percent:0;mso-wrap-distance-left:9pt;mso-wrap-distance-top:0;mso-wrap-distance-right:9pt;mso-wrap-distance-bottom:0;mso-position-horizontal:absolute;mso-position-horizontal-relative:margin;mso-position-vertical:absolute;mso-position-vertical-relative:text;mso-width-percent:0;mso-height-percent:0;mso-width-relative:margin;mso-height-relative:margin;v-text-anchor:middle" arcsize="10923f" o:gfxdata="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" filled="f" strokecolor="red" strokeweight="2.25pt">
+              <v:roundrect w14:anchorId="476311FF" id="Rounded Rectangle 23" o:spid="_x0000_s1026" style="position:absolute;margin-left:85.8pt;margin-top:1.3pt;width:323.4pt;height:13.8pt;z-index:251676672;visibility:visible;mso-wrap-style:square;mso-width-percent:0;mso-height-percent:0;mso-wrap-distance-left:9pt;mso-wrap-distance-top:0;mso-wrap-distance-right:9pt;mso-wrap-distance-bottom:0;mso-position-horizontal:absolute;mso-position-horizontal-relative:margin;mso-position-vertical:absolute;mso-position-vertical-relative:text;mso-width-percent:0;mso-height-percent:0;mso-width-relative:margin;mso-height-relative:margin;v-text-anchor:middle" arcsize="10923f" o:gfxdata="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" filled="f" strokecolor="red" strokeweight="2.25pt">
                 <v:stroke joinstyle="miter"/>
                 <w10:wrap anchorx="margin"/>
               </v:roundrect>
@@ -2622,17 +2622,11 @@
         <w:rPr>
           <w:noProof/>
         </w:rPr>
-        <w:t xml:space="preserve"> </w:t>
-      </w:r>
-      <w:r>
-        <w:rPr>
-          <w:noProof/>
-        </w:rPr>
         <w:drawing>
-          <wp:inline distT="0" distB="0" distL="0" distR="0" wp14:anchorId="3793CE00" wp14:editId="73EB65B5">
-            <wp:extent cx="5943600" cy="1368425"/>
-            <wp:effectExtent l="0" t="0" r="0" b="3175"/>
-            <wp:docPr id="35" name="Picture 35"/>
+          <wp:inline distT="0" distB="0" distL="0" distR="0" wp14:anchorId="622DB974" wp14:editId="71AEA1A0">
+            <wp:extent cx="5943600" cy="1519555"/>
+            <wp:effectExtent l="0" t="0" r="0" b="4445"/>
+            <wp:docPr id="5" name="Picture 5"/>
             <wp:cNvGraphicFramePr>
               <a:graphicFrameLocks xmlns:a="http://schemas.openxmlformats.org/drawingml/2006/main" noChangeAspect="1"/>
             </wp:cNvGraphicFramePr>
@@ -2652,7 +2646,7 @@
                   <pic:spPr>
                     <a:xfrm>
                       <a:off x="0" y="0"/>
-                      <a:ext cx="5943600" cy="1368425"/>
+                      <a:ext cx="5943600" cy="1519555"/>
                     </a:xfrm>
                     <a:prstGeom prst="rect">
                       <a:avLst/>
@@ -2698,16 +2692,16 @@
         <mc:AlternateContent>
           <mc:Choice Requires="wps">
             <w:drawing>
-              <wp:anchor distT="0" distB="0" distL="114300" distR="114300" simplePos="0" relativeHeight="251677696" behindDoc="0" locked="0" layoutInCell="1" allowOverlap="1" wp14:anchorId="15BD4ACD" wp14:editId="76F65135">
+              <wp:anchor distT="0" distB="0" distL="114300" distR="114300" simplePos="0" relativeHeight="251677696" behindDoc="0" locked="0" layoutInCell="1" allowOverlap="1" wp14:anchorId="15BD4ACD" wp14:editId="160935C8">
                 <wp:simplePos x="0" y="0"/>
                 <wp:positionH relativeFrom="margin">
-                  <wp:posOffset>952500</wp:posOffset>
+                  <wp:posOffset>1059180</wp:posOffset>
                 </wp:positionH>
                 <wp:positionV relativeFrom="paragraph">
-                  <wp:posOffset>733425</wp:posOffset>
+                  <wp:posOffset>761365</wp:posOffset>
                 </wp:positionV>
-                <wp:extent cx="3390900" cy="152400"/>
-                <wp:effectExtent l="19050" t="19050" r="19050" b="19050"/>
+                <wp:extent cx="4130040" cy="182880"/>
+                <wp:effectExtent l="19050" t="19050" r="22860" b="26670"/>
                 <wp:wrapNone/>
                 <wp:docPr id="24" name="Rounded Rectangle 24"/>
                 <wp:cNvGraphicFramePr/>
@@ -2718,7 +2712,7 @@
                       <wps:spPr>
                         <a:xfrm>
                           <a:off x="0" y="0"/>
-                          <a:ext cx="3390900" cy="152400"/>
+                          <a:ext cx="4130040" cy="182880"/>
                         </a:xfrm>
                         <a:prstGeom prst="roundRect">
                           <a:avLst/>
@@ -2766,7 +2760,7 @@
           </mc:Choice>
           <mc:Fallback>
             <w:pict>
-              <v:roundrect w14:anchorId="215E072F" id="Rounded Rectangle 24" o:spid="_x0000_s1026" style="position:absolute;margin-left:75pt;margin-top:57.75pt;width:267pt;height:12pt;z-index:251677696;visibility:visible;mso-wrap-style:square;mso-width-percent:0;mso-height-percent:0;mso-wrap-distance-left:9pt;mso-wrap-distance-top:0;mso-wrap-distance-right:9pt;mso-wrap-distance-bottom:0;mso-position-horizontal:absolute;mso-position-horizontal-relative:margin;mso-position-vertical:absolute;mso-position-vertical-relative:text;mso-width-percent:0;mso-height-percent:0;mso-width-relative:margin;mso-height-relative:margin;v-text-anchor:middle" arcsize="10923f" o:gfxdata="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" filled="f" strokecolor="red" strokeweight="2.25pt">
+              <v:roundrect w14:anchorId="18DCFE63" id="Rounded Rectangle 24" o:spid="_x0000_s1026" style="position:absolute;margin-left:83.4pt;margin-top:59.95pt;width:325.2pt;height:14.4pt;z-index:251677696;visibility:visible;mso-wrap-style:square;mso-width-percent:0;mso-height-percent:0;mso-wrap-distance-left:9pt;mso-wrap-distance-top:0;mso-wrap-distance-right:9pt;mso-wrap-distance-bottom:0;mso-position-horizontal:absolute;mso-position-horizontal-relative:margin;mso-position-vertical:absolute;mso-position-vertical-relative:text;mso-width-percent:0;mso-height-percent:0;mso-width-relative:margin;mso-height-relative:margin;v-text-anchor:middle" arcsize="10923f" o:gfxdata="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" filled="f" strokecolor="red" strokeweight="2.25pt">
                 <v:stroke joinstyle="miter"/>
                 <w10:wrap anchorx="margin"/>
               </v:roundrect>
@@ -2779,10 +2773,10 @@
           <w:noProof/>
         </w:rPr>
         <w:drawing>
-          <wp:inline distT="0" distB="0" distL="0" distR="0" wp14:anchorId="2C16AF01" wp14:editId="03EDDD91">
-            <wp:extent cx="5943600" cy="1511935"/>
-            <wp:effectExtent l="0" t="0" r="0" b="0"/>
-            <wp:docPr id="38" name="Picture 38"/>
+          <wp:inline distT="0" distB="0" distL="0" distR="0" wp14:anchorId="501FD113" wp14:editId="2A54620E">
+            <wp:extent cx="5943600" cy="1558290"/>
+            <wp:effectExtent l="0" t="0" r="0" b="3810"/>
+            <wp:docPr id="6" name="Picture 6"/>
             <wp:cNvGraphicFramePr>
               <a:graphicFrameLocks xmlns:a="http://schemas.openxmlformats.org/drawingml/2006/main" noChangeAspect="1"/>
             </wp:cNvGraphicFramePr>
@@ -2802,7 +2796,7 @@
                   <pic:spPr>
                     <a:xfrm>
                       <a:off x="0" y="0"/>
-                      <a:ext cx="5943600" cy="1511935"/>
+                      <a:ext cx="5943600" cy="1558290"/>
                     </a:xfrm>
                     <a:prstGeom prst="rect">
                       <a:avLst/>
@@ -3003,6 +2997,7 @@
         <w:rPr>
           <w:noProof/>
         </w:rPr>
+        <w:lastRenderedPageBreak/>
         <mc:AlternateContent>
           <mc:Choice Requires="wps">
             <w:drawing>
@@ -3144,7 +3139,6 @@
         <w:ind w:left="720" w:firstLine="0"/>
       </w:pPr>
       <w:r>
-        <w:lastRenderedPageBreak/>
         <w:t>Click “Occupancy Compare” and the results will show up. (Sometimes it may take a few seconds for the occupancy accuracy test to complete.)</w:t>
       </w:r>
     </w:p>
@@ -3363,7 +3357,7 @@
       <w:pPr>
         <w:pStyle w:val="Heading2"/>
       </w:pPr>
-      <w:bookmarkStart w:id="5" w:name="_Toc527720926"/>
+      <w:bookmarkStart w:id="5" w:name="_Toc527913315"/>
       <w:r>
         <w:t>Display parking records and charts</w:t>
       </w:r>
@@ -3581,6 +3575,7 @@
         <w:rPr>
           <w:noProof/>
         </w:rPr>
+        <w:lastRenderedPageBreak/>
         <w:drawing>
           <wp:inline distT="0" distB="0" distL="0" distR="0" wp14:anchorId="529804EA" wp14:editId="63C00D35">
             <wp:extent cx="5943600" cy="2914650"/>
@@ -3643,7 +3638,6 @@
         <w:ind w:left="720" w:firstLine="0"/>
       </w:pPr>
       <w:r>
-        <w:lastRenderedPageBreak/>
         <w:t>Four types of charts are included.</w:t>
       </w:r>
     </w:p>
@@ -3857,6 +3851,7 @@
         <w:rPr>
           <w:noProof/>
         </w:rPr>
+        <w:lastRenderedPageBreak/>
         <w:t xml:space="preserve">Specify the date and time </w:t>
       </w:r>
       <w:r>
@@ -4017,7 +4012,6 @@
           <w:i/>
           <w:noProof/>
         </w:rPr>
-        <w:lastRenderedPageBreak/>
         <w:t>Interval Occupancy</w:t>
       </w:r>
       <w:r>
@@ -4203,6 +4197,7 @@
         <w:rPr>
           <w:noProof/>
         </w:rPr>
+        <w:lastRenderedPageBreak/>
         <w:t xml:space="preserve">Specify the date and then click “Display Chart”, the occupancy status timeline for each parking space will show up, blue </w:t>
       </w:r>
       <w:r>
@@ -5149,6 +5144,7 @@
     <w:lsdException w:name="HTML Sample" w:semiHidden="1" w:unhideWhenUsed="1"/>
     <w:lsdException w:name="HTML Typewriter" w:semiHidden="1" w:unhideWhenUsed="1"/>
     <w:lsdException w:name="HTML Variable" w:semiHidden="1" w:unhideWhenUsed="1"/>
+    <w:lsdException w:name="Normal Table" w:semiHidden="1" w:unhideWhenUsed="1"/>
     <w:lsdException w:name="annotation subject" w:semiHidden="1" w:unhideWhenUsed="1"/>
     <w:lsdException w:name="No List" w:semiHidden="1" w:unhideWhenUsed="1"/>
     <w:lsdException w:name="Outline List 1" w:semiHidden="1" w:unhideWhenUsed="1"/>
@@ -5192,8 +5188,10 @@
     <w:lsdException w:name="Table Elegant" w:semiHidden="1" w:unhideWhenUsed="1"/>
     <w:lsdException w:name="Table Professional" w:semiHidden="1" w:unhideWhenUsed="1"/>
     <w:lsdException w:name="Table Subtle 1" w:semiHidden="1" w:unhideWhenUsed="1"/>
+    <w:lsdException w:name="Table Subtle 2" w:semiHidden="1" w:unhideWhenUsed="1"/>
     <w:lsdException w:name="Table Web 1" w:semiHidden="1" w:unhideWhenUsed="1"/>
     <w:lsdException w:name="Table Web 2" w:semiHidden="1" w:unhideWhenUsed="1"/>
+    <w:lsdException w:name="Table Web 3" w:semiHidden="1" w:unhideWhenUsed="1"/>
     <w:lsdException w:name="Balloon Text" w:semiHidden="1" w:unhideWhenUsed="1"/>
     <w:lsdException w:name="Table Grid" w:uiPriority="39"/>
     <w:lsdException w:name="Table Theme" w:semiHidden="1" w:unhideWhenUsed="1"/>
@@ -5875,7 +5873,7 @@
 </file>
 
 <file path=customXml/itemProps1.xml><?xml version="1.0" encoding="utf-8"?>
-<ds:datastoreItem xmlns:ds="http://schemas.openxmlformats.org/officeDocument/2006/customXml" ds:itemID="{C2E4552F-917D-4182-8F36-88BF5630B7F6}">
+<ds:datastoreItem xmlns:ds="http://schemas.openxmlformats.org/officeDocument/2006/customXml" ds:itemID="{F950AA9C-F0BB-47DE-A698-F91CA9DB96E6}">
   <ds:schemaRefs>
     <ds:schemaRef ds:uri="http://schemas.openxmlformats.org/officeDocument/2006/bibliography"/>
   </ds:schemaRefs>

</xml_diff>